<commit_message>
Implementation of everything except hybrid learning
</commit_message>
<xml_diff>
--- a/Assignment 1/Report/Notes.docx
+++ b/Assignment 1/Report/Notes.docx
@@ -32,8 +32,14 @@
           <w:ilvl w:val="0"/>
           <w:numId w:val="1"/>
         </w:numPr>
-      </w:pPr>
-      <w:r>
+        <w:rPr>
+          <w:highlight w:val="yellow"/>
+        </w:rPr>
+      </w:pPr>
+      <w:r>
+        <w:rPr>
+          <w:highlight w:val="yellow"/>
+        </w:rPr>
         <w:t>Preprocess data</w:t>
       </w:r>
     </w:p>
@@ -44,8 +50,14 @@
           <w:ilvl w:val="1"/>
           <w:numId w:val="1"/>
         </w:numPr>
-      </w:pPr>
-      <w:r>
+        <w:rPr>
+          <w:highlight w:val="yellow"/>
+        </w:rPr>
+      </w:pPr>
+      <w:r>
+        <w:rPr>
+          <w:highlight w:val="yellow"/>
+        </w:rPr>
         <w:t>Missing values</w:t>
       </w:r>
     </w:p>
@@ -56,11 +68,20 @@
           <w:ilvl w:val="1"/>
           <w:numId w:val="1"/>
         </w:numPr>
-      </w:pPr>
-      <w:r>
+        <w:rPr>
+          <w:highlight w:val="yellow"/>
+        </w:rPr>
+      </w:pPr>
+      <w:r>
+        <w:rPr>
+          <w:highlight w:val="yellow"/>
+        </w:rPr>
         <w:t>Ran</w:t>
       </w:r>
       <w:r>
+        <w:rPr>
+          <w:highlight w:val="yellow"/>
+        </w:rPr>
         <w:t>ges</w:t>
       </w:r>
     </w:p>
@@ -71,17 +92,32 @@
           <w:ilvl w:val="1"/>
           <w:numId w:val="1"/>
         </w:numPr>
-      </w:pPr>
-      <w:r>
+        <w:rPr>
+          <w:highlight w:val="yellow"/>
+        </w:rPr>
+      </w:pPr>
+      <w:r>
+        <w:rPr>
+          <w:highlight w:val="yellow"/>
+        </w:rPr>
         <w:t xml:space="preserve">What </w:t>
       </w:r>
       <w:r>
+        <w:rPr>
+          <w:highlight w:val="yellow"/>
+        </w:rPr>
         <w:t xml:space="preserve">impact </w:t>
       </w:r>
       <w:r>
+        <w:rPr>
+          <w:highlight w:val="yellow"/>
+        </w:rPr>
         <w:t xml:space="preserve">do </w:t>
       </w:r>
       <w:r>
+        <w:rPr>
+          <w:highlight w:val="yellow"/>
+        </w:rPr>
         <w:t>derived features have on missing values</w:t>
       </w:r>
     </w:p>
@@ -111,10 +147,14 @@
           <w:numId w:val="1"/>
         </w:numPr>
         <w:rPr>
-          <w:lang w:val="en-US"/>
-        </w:rPr>
-      </w:pPr>
-      <w:r>
+          <w:highlight w:val="yellow"/>
+          <w:lang w:val="en-US"/>
+        </w:rPr>
+      </w:pPr>
+      <w:r>
+        <w:rPr>
+          <w:highlight w:val="yellow"/>
+        </w:rPr>
         <w:t>Architecture</w:t>
       </w:r>
     </w:p>
@@ -126,11 +166,30 @@
           <w:numId w:val="1"/>
         </w:numPr>
         <w:rPr>
-          <w:lang w:val="en-US"/>
-        </w:rPr>
-      </w:pPr>
-      <w:r>
-        <w:t>Activation functions</w:t>
+          <w:highlight w:val="yellow"/>
+          <w:lang w:val="en-US"/>
+        </w:rPr>
+      </w:pPr>
+      <w:r>
+        <w:rPr>
+          <w:highlight w:val="yellow"/>
+        </w:rPr>
+        <w:t>Learning rate</w:t>
+      </w:r>
+    </w:p>
+    <w:p>
+      <w:pPr>
+        <w:pStyle w:val="ListParagraph"/>
+        <w:numPr>
+          <w:ilvl w:val="1"/>
+          <w:numId w:val="1"/>
+        </w:numPr>
+        <w:rPr>
+          <w:lang w:val="en-US"/>
+        </w:rPr>
+      </w:pPr>
+      <w:r>
+        <w:t>Reasoning for selection must be given:</w:t>
       </w:r>
     </w:p>
     <w:p>
@@ -145,7 +204,7 @@
         </w:rPr>
       </w:pPr>
       <w:r>
-        <w:t>Error/loss function</w:t>
+        <w:t>Theoretical insight</w:t>
       </w:r>
     </w:p>
     <w:p>
@@ -160,7 +219,7 @@
         </w:rPr>
       </w:pPr>
       <w:r>
-        <w:t xml:space="preserve">Training algorithm </w:t>
+        <w:t>Empirical evidence</w:t>
       </w:r>
     </w:p>
     <w:p>
@@ -171,11 +230,83 @@
           <w:numId w:val="1"/>
         </w:numPr>
         <w:rPr>
-          <w:lang w:val="en-US"/>
-        </w:rPr>
-      </w:pPr>
-      <w:r>
-        <w:t>Reasoning for selection must be given:</w:t>
+          <w:highlight w:val="yellow"/>
+          <w:lang w:val="en-US"/>
+        </w:rPr>
+      </w:pPr>
+      <w:r>
+        <w:rPr>
+          <w:highlight w:val="yellow"/>
+        </w:rPr>
+        <w:t>Compare ATLEAST two hyperparameters</w:t>
+      </w:r>
+    </w:p>
+    <w:p>
+      <w:pPr>
+        <w:pStyle w:val="ListParagraph"/>
+        <w:numPr>
+          <w:ilvl w:val="1"/>
+          <w:numId w:val="1"/>
+        </w:numPr>
+        <w:rPr>
+          <w:highlight w:val="yellow"/>
+          <w:lang w:val="en-US"/>
+        </w:rPr>
+      </w:pPr>
+      <w:r>
+        <w:rPr>
+          <w:highlight w:val="yellow"/>
+        </w:rPr>
+        <w:t>Grid search</w:t>
+      </w:r>
+    </w:p>
+    <w:p>
+      <w:pPr>
+        <w:pStyle w:val="ListParagraph"/>
+        <w:numPr>
+          <w:ilvl w:val="0"/>
+          <w:numId w:val="1"/>
+        </w:numPr>
+        <w:rPr>
+          <w:highlight w:val="yellow"/>
+          <w:lang w:val="en-US"/>
+        </w:rPr>
+      </w:pPr>
+      <w:r>
+        <w:rPr>
+          <w:highlight w:val="yellow"/>
+        </w:rPr>
+        <w:t>Comparative study</w:t>
+      </w:r>
+    </w:p>
+    <w:p>
+      <w:pPr>
+        <w:pStyle w:val="ListParagraph"/>
+        <w:numPr>
+          <w:ilvl w:val="1"/>
+          <w:numId w:val="1"/>
+        </w:numPr>
+        <w:rPr>
+          <w:lang w:val="en-US"/>
+        </w:rPr>
+      </w:pPr>
+      <w:r>
+        <w:t xml:space="preserve">Different gradient </w:t>
+      </w:r>
+    </w:p>
+    <w:p>
+      <w:pPr>
+        <w:pStyle w:val="ListParagraph"/>
+        <w:numPr>
+          <w:ilvl w:val="1"/>
+          <w:numId w:val="1"/>
+        </w:numPr>
+        <w:rPr>
+          <w:lang w:val="en-US"/>
+        </w:rPr>
+      </w:pPr>
+      <w:r>
+        <w:t>At least 2</w:t>
       </w:r>
     </w:p>
     <w:p>
@@ -186,11 +317,29 @@
           <w:numId w:val="1"/>
         </w:numPr>
         <w:rPr>
-          <w:lang w:val="en-US"/>
-        </w:rPr>
-      </w:pPr>
-      <w:r>
-        <w:t>Theoretical insight</w:t>
+          <w:highlight w:val="yellow"/>
+          <w:lang w:val="en-US"/>
+        </w:rPr>
+      </w:pPr>
+      <w:r>
+        <w:rPr>
+          <w:highlight w:val="yellow"/>
+        </w:rPr>
+        <w:t>One  must be Resilient backpropagation (</w:t>
+      </w:r>
+      <w:proofErr w:type="spellStart"/>
+      <w:r>
+        <w:rPr>
+          <w:highlight w:val="yellow"/>
+        </w:rPr>
+        <w:t>rprop</w:t>
+      </w:r>
+      <w:proofErr w:type="spellEnd"/>
+      <w:r>
+        <w:rPr>
+          <w:highlight w:val="yellow"/>
+        </w:rPr>
+        <w:t>)</w:t>
       </w:r>
     </w:p>
     <w:p>
@@ -201,109 +350,15 @@
           <w:numId w:val="1"/>
         </w:numPr>
         <w:rPr>
-          <w:lang w:val="en-US"/>
-        </w:rPr>
-      </w:pPr>
-      <w:r>
-        <w:t>Empirical evidence</w:t>
-      </w:r>
-    </w:p>
-    <w:p>
-      <w:pPr>
-        <w:pStyle w:val="ListParagraph"/>
-        <w:numPr>
-          <w:ilvl w:val="1"/>
-          <w:numId w:val="1"/>
-        </w:numPr>
-        <w:rPr>
-          <w:lang w:val="en-US"/>
-        </w:rPr>
-      </w:pPr>
-      <w:r>
-        <w:t>Compare ATLEAST two hyperparameters</w:t>
-      </w:r>
-    </w:p>
-    <w:p>
-      <w:pPr>
-        <w:pStyle w:val="ListParagraph"/>
-        <w:numPr>
-          <w:ilvl w:val="1"/>
-          <w:numId w:val="1"/>
-        </w:numPr>
-        <w:rPr>
-          <w:lang w:val="en-US"/>
-        </w:rPr>
-      </w:pPr>
-      <w:r>
-        <w:t>Grid search</w:t>
-      </w:r>
-    </w:p>
-    <w:p>
-      <w:pPr>
-        <w:pStyle w:val="ListParagraph"/>
-        <w:numPr>
-          <w:ilvl w:val="0"/>
-          <w:numId w:val="1"/>
-        </w:numPr>
-        <w:rPr>
-          <w:lang w:val="en-US"/>
-        </w:rPr>
-      </w:pPr>
-      <w:r>
-        <w:t>Comparative study</w:t>
-      </w:r>
-    </w:p>
-    <w:p>
-      <w:pPr>
-        <w:pStyle w:val="ListParagraph"/>
-        <w:numPr>
-          <w:ilvl w:val="1"/>
-          <w:numId w:val="1"/>
-        </w:numPr>
-        <w:rPr>
-          <w:lang w:val="en-US"/>
-        </w:rPr>
-      </w:pPr>
-      <w:r>
-        <w:t xml:space="preserve">Different gradient </w:t>
-      </w:r>
-    </w:p>
-    <w:p>
-      <w:pPr>
-        <w:pStyle w:val="ListParagraph"/>
-        <w:numPr>
-          <w:ilvl w:val="1"/>
-          <w:numId w:val="1"/>
-        </w:numPr>
-        <w:rPr>
-          <w:lang w:val="en-US"/>
-        </w:rPr>
-      </w:pPr>
-      <w:r>
-        <w:t>At least 2</w:t>
-      </w:r>
-    </w:p>
-    <w:p>
-      <w:pPr>
-        <w:pStyle w:val="ListParagraph"/>
-        <w:numPr>
-          <w:ilvl w:val="2"/>
-          <w:numId w:val="1"/>
-        </w:numPr>
-        <w:rPr>
-          <w:lang w:val="en-US"/>
-        </w:rPr>
-      </w:pPr>
-      <w:r>
-        <w:t>One  must be Resilient backpropagation (</w:t>
-      </w:r>
-      <w:proofErr w:type="spellStart"/>
-      <w:r>
-        <w:t>rprop</w:t>
-      </w:r>
-      <w:proofErr w:type="spellEnd"/>
-      <w:r>
-        <w:t>)</w:t>
+          <w:highlight w:val="yellow"/>
+          <w:lang w:val="en-US"/>
+        </w:rPr>
+      </w:pPr>
+      <w:r>
+        <w:rPr>
+          <w:highlight w:val="yellow"/>
+        </w:rPr>
+        <w:t>Chosen: SGD</w:t>
       </w:r>
     </w:p>
     <w:p>

</xml_diff>